<commit_message>
Gen Certificados (word y excel) v1
</commit_message>
<xml_diff>
--- a/templates/plantilla_certificado.docx
+++ b/templates/plantilla_certificado.docx
@@ -1,6 +1,6 @@
 
 <file path=word/document.xml><?xml version="1.0" encoding="utf-8"?>
-<w:document xmlns:wpc="http://schemas.microsoft.com/office/word/2010/wordprocessingCanvas" xmlns:cx="http://schemas.microsoft.com/office/drawing/2014/chartex" xmlns:cx1="http://schemas.microsoft.com/office/drawing/2015/9/8/chartex" xmlns:cx2="http://schemas.microsoft.com/office/drawing/2015/10/21/chartex" xmlns:cx3="http://schemas.microsoft.com/office/drawing/2016/5/9/chartex" xmlns:cx4="http://schemas.microsoft.com/office/drawing/2016/5/10/chartex" xmlns:cx5="http://schemas.microsoft.com/office/drawing/2016/5/11/chartex" xmlns:cx6="http://schemas.microsoft.com/office/drawing/2016/5/12/chartex" xmlns:cx7="http://schemas.microsoft.com/office/drawing/2016/5/13/chartex" xmlns:cx8="http://schemas.microsoft.com/office/drawing/2016/5/14/chartex" xmlns:mc="http://schemas.openxmlformats.org/markup-compatibility/2006" xmlns:aink="http://schemas.microsoft.com/office/drawing/2016/ink" xmlns:am3d="http://schemas.microsoft.com/office/drawing/2017/model3d" xmlns:o="urn:schemas-microsoft-com:office:office" xmlns:r="http://schemas.openxmlformats.org/officeDocument/2006/relationships" xmlns:m="http://schemas.openxmlformats.org/officeDocument/2006/math" xmlns:v="urn:schemas-microsoft-com:vml" xmlns:wp14="http://schemas.microsoft.com/office/word/2010/wordprocessingDrawing" xmlns:wp="http://schemas.openxmlformats.org/drawingml/2006/wordprocessingDrawing" xmlns:w10="urn:schemas-microsoft-com:office:word" xmlns:w="http://schemas.openxmlformats.org/wordprocessingml/2006/main" xmlns:w14="http://schemas.microsoft.com/office/word/2010/wordml" xmlns:w15="http://schemas.microsoft.com/office/word/2012/wordml" xmlns:w16cex="http://schemas.microsoft.com/office/word/2018/wordml/cex" xmlns:w16cid="http://schemas.microsoft.com/office/word/2016/wordml/cid" xmlns:w16="http://schemas.microsoft.com/office/word/2018/wordml" xmlns:w16sdtdh="http://schemas.microsoft.com/office/word/2020/wordml/sdtdatahash" xmlns:w16se="http://schemas.microsoft.com/office/word/2015/wordml/symex" xmlns:wpg="http://schemas.microsoft.com/office/word/2010/wordprocessingGroup" xmlns:wpi="http://schemas.microsoft.com/office/word/2010/wordprocessingInk" xmlns:wne="http://schemas.microsoft.com/office/word/2006/wordml" xmlns:wps="http://schemas.microsoft.com/office/word/2010/wordprocessingShape" mc:Ignorable="w14 w15 w16se w16cid w16 w16cex w16sdtdh wp14">
+<w:document xmlns:wpc="http://schemas.microsoft.com/office/word/2010/wordprocessingCanvas" xmlns:cx="http://schemas.microsoft.com/office/drawing/2014/chartex" xmlns:cx1="http://schemas.microsoft.com/office/drawing/2015/9/8/chartex" xmlns:cx2="http://schemas.microsoft.com/office/drawing/2015/10/21/chartex" xmlns:cx3="http://schemas.microsoft.com/office/drawing/2016/5/9/chartex" xmlns:cx4="http://schemas.microsoft.com/office/drawing/2016/5/10/chartex" xmlns:cx5="http://schemas.microsoft.com/office/drawing/2016/5/11/chartex" xmlns:cx6="http://schemas.microsoft.com/office/drawing/2016/5/12/chartex" xmlns:cx7="http://schemas.microsoft.com/office/drawing/2016/5/13/chartex" xmlns:cx8="http://schemas.microsoft.com/office/drawing/2016/5/14/chartex" xmlns:mc="http://schemas.openxmlformats.org/markup-compatibility/2006" xmlns:aink="http://schemas.microsoft.com/office/drawing/2016/ink" xmlns:am3d="http://schemas.microsoft.com/office/drawing/2017/model3d" xmlns:o="urn:schemas-microsoft-com:office:office" xmlns:oel="http://schemas.microsoft.com/office/2019/extlst" xmlns:r="http://schemas.openxmlformats.org/officeDocument/2006/relationships" xmlns:m="http://schemas.openxmlformats.org/officeDocument/2006/math" xmlns:v="urn:schemas-microsoft-com:vml" xmlns:wp14="http://schemas.microsoft.com/office/word/2010/wordprocessingDrawing" xmlns:wp="http://schemas.openxmlformats.org/drawingml/2006/wordprocessingDrawing" xmlns:w10="urn:schemas-microsoft-com:office:word" xmlns:w="http://schemas.openxmlformats.org/wordprocessingml/2006/main" xmlns:w14="http://schemas.microsoft.com/office/word/2010/wordml" xmlns:w15="http://schemas.microsoft.com/office/word/2012/wordml" xmlns:w16cex="http://schemas.microsoft.com/office/word/2018/wordml/cex" xmlns:w16cid="http://schemas.microsoft.com/office/word/2016/wordml/cid" xmlns:w16="http://schemas.microsoft.com/office/word/2018/wordml" xmlns:w16sdtdh="http://schemas.microsoft.com/office/word/2020/wordml/sdtdatahash" xmlns:w16se="http://schemas.microsoft.com/office/word/2015/wordml/symex" xmlns:wpg="http://schemas.microsoft.com/office/word/2010/wordprocessingGroup" xmlns:wpi="http://schemas.microsoft.com/office/word/2010/wordprocessingInk" xmlns:wne="http://schemas.microsoft.com/office/word/2006/wordml" xmlns:wps="http://schemas.microsoft.com/office/word/2010/wordprocessingShape" mc:Ignorable="w14 w15 w16se w16cid w16 w16cex w16sdtdh wp14">
   <w:body>
     <w:p>
       <w:pPr>
@@ -229,7 +229,6 @@
         <w:rPr>
           <w:rFonts w:ascii="Arial" w:eastAsia="Arial" w:hAnsi="Arial" w:cs="Arial"/>
           <w:b/>
-          <w:lang w:val="en-US"/>
         </w:rPr>
       </w:pPr>
       <w:r>
@@ -243,14 +242,12 @@
         <w:rPr>
           <w:rFonts w:ascii="Arial" w:eastAsia="Arial" w:hAnsi="Arial" w:cs="Arial"/>
           <w:b/>
-          <w:lang w:val="en-US"/>
         </w:rPr>
         <w:t xml:space="preserve">Telf.  </w:t>
       </w:r>
       <w:r>
         <w:rPr>
           <w:rFonts w:ascii="Arial" w:eastAsia="Arial" w:hAnsi="Arial" w:cs="Arial"/>
-          <w:lang w:val="en-US"/>
         </w:rPr>
         <w:t xml:space="preserve">918117909 </w:t>
       </w:r>
@@ -258,14 +255,12 @@
         <w:rPr>
           <w:rFonts w:ascii="Arial" w:eastAsia="Arial" w:hAnsi="Arial" w:cs="Arial"/>
           <w:b/>
-          <w:lang w:val="en-US"/>
         </w:rPr>
         <w:t xml:space="preserve">- </w:t>
       </w:r>
       <w:r>
         <w:rPr>
           <w:rFonts w:ascii="Arial" w:eastAsia="Arial" w:hAnsi="Arial" w:cs="Arial"/>
-          <w:lang w:val="en-US"/>
         </w:rPr>
         <w:t xml:space="preserve">918150509  -  </w:t>
       </w:r>
@@ -275,7 +270,6 @@
           <w:b/>
           <w:color w:val="0000FF"/>
           <w:u w:val="single"/>
-          <w:lang w:val="en-US"/>
         </w:rPr>
         <w:t xml:space="preserve">www.extintoreseltumi.es </w:t>
       </w:r>
@@ -283,7 +277,6 @@
         <w:rPr>
           <w:rFonts w:ascii="Arial" w:eastAsia="Arial" w:hAnsi="Arial" w:cs="Arial"/>
           <w:b/>
-          <w:lang w:val="en-US"/>
         </w:rPr>
         <w:t xml:space="preserve">– E-mail: </w:t>
       </w:r>
@@ -292,7 +285,6 @@
           <w:rPr>
             <w:rFonts w:ascii="Arial" w:eastAsia="Arial" w:hAnsi="Arial" w:cs="Arial"/>
             <w:b/>
-            <w:lang w:val="en-US"/>
           </w:rPr>
           <w:t>info@eltumi.es</w:t>
         </w:r>
@@ -305,7 +297,6 @@
         <w:rPr>
           <w:rFonts w:ascii="Arial" w:eastAsia="Arial" w:hAnsi="Arial" w:cs="Arial"/>
           <w:b/>
-          <w:lang w:val="en-US"/>
         </w:rPr>
       </w:pPr>
     </w:p>
@@ -325,7 +316,6 @@
           <w:b/>
           <w:sz w:val="28"/>
           <w:szCs w:val="28"/>
-          <w:lang w:val="en-US"/>
         </w:rPr>
         <w:t xml:space="preserve"> </w:t>
       </w:r>
@@ -1396,6 +1386,7 @@
           <w:b/>
           <w:sz w:val="26"/>
           <w:szCs w:val="26"/>
+          <w:u w:val="single"/>
         </w:rPr>
       </w:pPr>
       <w:r>
@@ -1406,7 +1397,36 @@
           <w:szCs w:val="26"/>
           <w:highlight w:val="yellow"/>
         </w:rPr>
-        <w:t>CERTIFICADO VALIDO.   MMYYYYMMYYYY</w:t>
+        <w:t xml:space="preserve">CERTIFICADO VALIDO.   </w:t>
+      </w:r>
+      <w:r>
+        <w:rPr>
+          <w:rFonts w:ascii="Arial" w:eastAsia="Arial" w:hAnsi="Arial" w:cs="Arial"/>
+          <w:b/>
+          <w:sz w:val="26"/>
+          <w:szCs w:val="26"/>
+          <w:highlight w:val="yellow"/>
+        </w:rPr>
+        <w:t>{</w:t>
+      </w:r>
+      <w:r>
+        <w:rPr>
+          <w:rFonts w:ascii="Arial" w:eastAsia="Arial" w:hAnsi="Arial" w:cs="Arial"/>
+          <w:b/>
+          <w:sz w:val="26"/>
+          <w:szCs w:val="26"/>
+          <w:highlight w:val="yellow"/>
+        </w:rPr>
+        <w:t>MMYYYYMMYYYY</w:t>
+      </w:r>
+      <w:r>
+        <w:rPr>
+          <w:rFonts w:ascii="Arial" w:eastAsia="Arial" w:hAnsi="Arial" w:cs="Arial"/>
+          <w:b/>
+          <w:sz w:val="26"/>
+          <w:szCs w:val="26"/>
+        </w:rPr>
+        <w:t>}</w:t>
       </w:r>
     </w:p>
     <w:p>
@@ -1530,7 +1550,23 @@
           <w:sz w:val="24"/>
           <w:szCs w:val="24"/>
         </w:rPr>
+        <w:t>{</w:t>
+      </w:r>
+      <w:r>
+        <w:rPr>
+          <w:rFonts w:ascii="Arial" w:eastAsia="Arial" w:hAnsi="Arial" w:cs="Arial"/>
+          <w:sz w:val="24"/>
+          <w:szCs w:val="24"/>
+        </w:rPr>
         <w:t>N</w:t>
+      </w:r>
+      <w:r>
+        <w:rPr>
+          <w:rFonts w:ascii="Arial" w:eastAsia="Arial" w:hAnsi="Arial" w:cs="Arial"/>
+          <w:sz w:val="24"/>
+          <w:szCs w:val="24"/>
+        </w:rPr>
+        <w:t>}</w:t>
       </w:r>
     </w:p>
     <w:p>
@@ -1606,7 +1642,23 @@
           <w:sz w:val="24"/>
           <w:szCs w:val="24"/>
         </w:rPr>
+        <w:t>{</w:t>
+      </w:r>
+      <w:r>
+        <w:rPr>
+          <w:rFonts w:ascii="Arial" w:eastAsia="Arial" w:hAnsi="Arial" w:cs="Arial"/>
+          <w:sz w:val="24"/>
+          <w:szCs w:val="24"/>
+        </w:rPr>
         <w:t>D1</w:t>
+      </w:r>
+      <w:r>
+        <w:rPr>
+          <w:rFonts w:ascii="Arial" w:eastAsia="Arial" w:hAnsi="Arial" w:cs="Arial"/>
+          <w:sz w:val="24"/>
+          <w:szCs w:val="24"/>
+        </w:rPr>
+        <w:t>}</w:t>
       </w:r>
     </w:p>
     <w:p>
@@ -1658,7 +1710,23 @@
           <w:sz w:val="24"/>
           <w:szCs w:val="24"/>
         </w:rPr>
+        <w:t>{</w:t>
+      </w:r>
+      <w:r>
+        <w:rPr>
+          <w:rFonts w:ascii="Arial" w:eastAsia="Arial" w:hAnsi="Arial" w:cs="Arial"/>
+          <w:sz w:val="24"/>
+          <w:szCs w:val="24"/>
+        </w:rPr>
         <w:t>D2</w:t>
+      </w:r>
+      <w:r>
+        <w:rPr>
+          <w:rFonts w:ascii="Arial" w:eastAsia="Arial" w:hAnsi="Arial" w:cs="Arial"/>
+          <w:sz w:val="24"/>
+          <w:szCs w:val="24"/>
+        </w:rPr>
+        <w:t>}</w:t>
       </w:r>
     </w:p>
     <w:p>
@@ -2287,7 +2355,7 @@
     <w:qFormat/>
     <w:rsid w:val="002B2C76"/>
   </w:style>
-  <w:style w:type="paragraph" w:styleId="Heading1">
+  <w:style w:type="paragraph" w:styleId="Ttulo1">
     <w:name w:val="heading 1"/>
     <w:basedOn w:val="Normal"/>
     <w:next w:val="Normal"/>
@@ -2305,7 +2373,7 @@
       <w:szCs w:val="48"/>
     </w:rPr>
   </w:style>
-  <w:style w:type="paragraph" w:styleId="Heading2">
+  <w:style w:type="paragraph" w:styleId="Ttulo2">
     <w:name w:val="heading 2"/>
     <w:basedOn w:val="Normal"/>
     <w:next w:val="Normal"/>
@@ -2325,7 +2393,7 @@
       <w:szCs w:val="36"/>
     </w:rPr>
   </w:style>
-  <w:style w:type="paragraph" w:styleId="Heading3">
+  <w:style w:type="paragraph" w:styleId="Ttulo3">
     <w:name w:val="heading 3"/>
     <w:basedOn w:val="Normal"/>
     <w:next w:val="Normal"/>
@@ -2345,7 +2413,7 @@
       <w:szCs w:val="28"/>
     </w:rPr>
   </w:style>
-  <w:style w:type="paragraph" w:styleId="Heading4">
+  <w:style w:type="paragraph" w:styleId="Ttulo4">
     <w:name w:val="heading 4"/>
     <w:basedOn w:val="Normal"/>
     <w:next w:val="Normal"/>
@@ -2365,7 +2433,7 @@
       <w:szCs w:val="24"/>
     </w:rPr>
   </w:style>
-  <w:style w:type="paragraph" w:styleId="Heading5">
+  <w:style w:type="paragraph" w:styleId="Ttulo5">
     <w:name w:val="heading 5"/>
     <w:basedOn w:val="Normal"/>
     <w:next w:val="Normal"/>
@@ -2383,7 +2451,7 @@
       <w:b/>
     </w:rPr>
   </w:style>
-  <w:style w:type="paragraph" w:styleId="Heading6">
+  <w:style w:type="paragraph" w:styleId="Ttulo6">
     <w:name w:val="heading 6"/>
     <w:basedOn w:val="Normal"/>
     <w:next w:val="Normal"/>
@@ -2403,13 +2471,13 @@
       <w:szCs w:val="20"/>
     </w:rPr>
   </w:style>
-  <w:style w:type="character" w:default="1" w:styleId="DefaultParagraphFont">
+  <w:style w:type="character" w:default="1" w:styleId="Fuentedeprrafopredeter">
     <w:name w:val="Default Paragraph Font"/>
     <w:uiPriority w:val="1"/>
     <w:semiHidden/>
     <w:unhideWhenUsed/>
   </w:style>
-  <w:style w:type="table" w:default="1" w:styleId="TableNormal">
+  <w:style w:type="table" w:default="1" w:styleId="Tablanormal">
     <w:name w:val="Normal Table"/>
     <w:uiPriority w:val="99"/>
     <w:semiHidden/>
@@ -2424,7 +2492,7 @@
       </w:tblCellMar>
     </w:tblPr>
   </w:style>
-  <w:style w:type="numbering" w:default="1" w:styleId="NoList">
+  <w:style w:type="numbering" w:default="1" w:styleId="Sinlista">
     <w:name w:val="No List"/>
     <w:uiPriority w:val="99"/>
     <w:semiHidden/>
@@ -2441,7 +2509,7 @@
       </w:tblCellMar>
     </w:tblPr>
   </w:style>
-  <w:style w:type="paragraph" w:styleId="Title">
+  <w:style w:type="paragraph" w:styleId="Ttulo">
     <w:name w:val="Title"/>
     <w:basedOn w:val="Normal"/>
     <w:next w:val="Normal"/>
@@ -2475,7 +2543,7 @@
       </w:tblCellMar>
     </w:tblPr>
   </w:style>
-  <w:style w:type="paragraph" w:styleId="BodyText">
+  <w:style w:type="paragraph" w:styleId="Textoindependiente">
     <w:name w:val="Body Text"/>
     <w:basedOn w:val="Normal"/>
     <w:uiPriority w:val="1"/>
@@ -2509,7 +2577,7 @@
       <w:szCs w:val="28"/>
     </w:rPr>
   </w:style>
-  <w:style w:type="paragraph" w:styleId="ListParagraph">
+  <w:style w:type="paragraph" w:styleId="Prrafodelista">
     <w:name w:val="List Paragraph"/>
     <w:basedOn w:val="Normal"/>
     <w:uiPriority w:val="1"/>
@@ -2523,9 +2591,9 @@
     <w:qFormat/>
     <w:rsid w:val="002B2C76"/>
   </w:style>
-  <w:style w:type="table" w:styleId="TableGrid">
+  <w:style w:type="table" w:styleId="Tablaconcuadrcula">
     <w:name w:val="Table Grid"/>
-    <w:basedOn w:val="TableNormal"/>
+    <w:basedOn w:val="Tablanormal"/>
     <w:uiPriority w:val="59"/>
     <w:rsid w:val="00147570"/>
     <w:tblPr>
@@ -2539,10 +2607,10 @@
       </w:tblBorders>
     </w:tblPr>
   </w:style>
-  <w:style w:type="paragraph" w:styleId="BalloonText">
+  <w:style w:type="paragraph" w:styleId="Textodeglobo">
     <w:name w:val="Balloon Text"/>
     <w:basedOn w:val="Normal"/>
-    <w:link w:val="BalloonTextChar"/>
+    <w:link w:val="TextodegloboCar"/>
     <w:uiPriority w:val="99"/>
     <w:semiHidden/>
     <w:unhideWhenUsed/>
@@ -2553,10 +2621,10 @@
       <w:szCs w:val="16"/>
     </w:rPr>
   </w:style>
-  <w:style w:type="character" w:customStyle="1" w:styleId="BalloonTextChar">
-    <w:name w:val="Balloon Text Char"/>
-    <w:basedOn w:val="DefaultParagraphFont"/>
-    <w:link w:val="BalloonText"/>
+  <w:style w:type="character" w:customStyle="1" w:styleId="TextodegloboCar">
+    <w:name w:val="Texto de globo Car"/>
+    <w:basedOn w:val="Fuentedeprrafopredeter"/>
+    <w:link w:val="Textodeglobo"/>
     <w:uiPriority w:val="99"/>
     <w:semiHidden/>
     <w:rsid w:val="00D037AB"/>
@@ -2566,9 +2634,9 @@
       <w:szCs w:val="16"/>
     </w:rPr>
   </w:style>
-  <w:style w:type="character" w:styleId="Hyperlink">
+  <w:style w:type="character" w:styleId="Hipervnculo">
     <w:name w:val="Hyperlink"/>
-    <w:basedOn w:val="DefaultParagraphFont"/>
+    <w:basedOn w:val="Fuentedeprrafopredeter"/>
     <w:uiPriority w:val="99"/>
     <w:unhideWhenUsed/>
     <w:rsid w:val="00C83B55"/>
@@ -2577,9 +2645,9 @@
       <w:u w:val="single"/>
     </w:rPr>
   </w:style>
-  <w:style w:type="character" w:styleId="UnresolvedMention">
+  <w:style w:type="character" w:styleId="Mencinsinresolver">
     <w:name w:val="Unresolved Mention"/>
-    <w:basedOn w:val="DefaultParagraphFont"/>
+    <w:basedOn w:val="Fuentedeprrafopredeter"/>
     <w:uiPriority w:val="99"/>
     <w:semiHidden/>
     <w:unhideWhenUsed/>
@@ -2589,7 +2657,7 @@
       <w:shd w:val="clear" w:color="auto" w:fill="E1DFDD"/>
     </w:rPr>
   </w:style>
-  <w:style w:type="paragraph" w:styleId="Subtitle">
+  <w:style w:type="paragraph" w:styleId="Subttulo">
     <w:name w:val="Subtitle"/>
     <w:basedOn w:val="Normal"/>
     <w:next w:val="Normal"/>

</xml_diff>